<commit_message>
melhorando link's do curriculo
</commit_message>
<xml_diff>
--- a/assets/cv/curriculo.docx
+++ b/assets/cv/curriculo.docx
@@ -4,7 +4,8 @@
   <w:body>
     <w:tbl>
       <w:tblPr>
-        <w:tblW w:w="5010" w:type="pct"/>
+        <w:tblW w:w="5630" w:type="pct"/>
+        <w:tblInd w:w="-567" w:type="dxa"/>
         <w:tblLayout w:type="fixed"/>
         <w:tblCellMar>
           <w:left w:w="115" w:type="dxa"/>
@@ -13,9 +14,9 @@
         <w:tblLook w:val="04A0" w:firstRow="1" w:lastRow="0" w:firstColumn="1" w:lastColumn="0" w:noHBand="0" w:noVBand="1"/>
       </w:tblPr>
       <w:tblGrid>
-        <w:gridCol w:w="4296"/>
-        <w:gridCol w:w="496"/>
-        <w:gridCol w:w="6416"/>
+        <w:gridCol w:w="5201"/>
+        <w:gridCol w:w="418"/>
+        <w:gridCol w:w="6510"/>
       </w:tblGrid>
       <w:tr>
         <w:trPr>
@@ -23,7 +24,7 @@
         </w:trPr>
         <w:tc>
           <w:tcPr>
-            <w:tcW w:w="4421" w:type="dxa"/>
+            <w:tcW w:w="5201" w:type="dxa"/>
             <w:vMerge w:val="restart"/>
             <w:tcMar>
               <w:left w:w="360" w:type="dxa"/>
@@ -41,19 +42,31 @@
                 <w:lang w:bidi="pt-BR"/>
               </w:rPr>
             </w:pPr>
-            <w:r>
+          </w:p>
+          <w:p>
+            <w:pPr>
+              <w:tabs>
+                <w:tab w:val="left" w:pos="990"/>
+              </w:tabs>
+              <w:jc w:val="center"/>
               <w:rPr>
                 <w:noProof/>
                 <w:lang w:bidi="pt-BR"/>
               </w:rPr>
+            </w:pPr>
+            <w:r>
+              <w:rPr>
+                <w:noProof/>
+                <w:lang w:bidi="pt-BR"/>
+              </w:rPr>
               <w:drawing>
-                <wp:anchor distT="0" distB="0" distL="114300" distR="114300" simplePos="0" relativeHeight="251658240" behindDoc="0" locked="0" layoutInCell="1" allowOverlap="1" wp14:anchorId="70B6ED9C" wp14:editId="3511A7FF">
+                <wp:anchor distT="0" distB="0" distL="114300" distR="114300" simplePos="0" relativeHeight="251658240" behindDoc="0" locked="0" layoutInCell="1" allowOverlap="1" wp14:anchorId="70B6ED9C" wp14:editId="4141BE86">
                   <wp:simplePos x="0" y="0"/>
                   <wp:positionH relativeFrom="column">
-                    <wp:posOffset>118110</wp:posOffset>
+                    <wp:posOffset>337185</wp:posOffset>
                   </wp:positionH>
                   <wp:positionV relativeFrom="page">
-                    <wp:posOffset>200025</wp:posOffset>
+                    <wp:posOffset>293370</wp:posOffset>
                   </wp:positionV>
                   <wp:extent cx="2139950" cy="2084070"/>
                   <wp:effectExtent l="209550" t="209550" r="222250" b="220980"/>
@@ -70,7 +83,7 @@
                           <pic:cNvPicPr/>
                         </pic:nvPicPr>
                         <pic:blipFill rotWithShape="1">
-                          <a:blip r:embed="rId7">
+                          <a:blip r:embed="rId8">
                             <a:extLst>
                               <a:ext uri="{28A0092B-C50C-407E-A947-70E740481C1C}">
                                 <a14:useLocalDpi xmlns:a14="http://schemas.microsoft.com/office/drawing/2010/main" val="0"/>
@@ -136,37 +149,25 @@
                 <w:tab w:val="left" w:pos="990"/>
               </w:tabs>
               <w:jc w:val="center"/>
-              <w:rPr>
-                <w:noProof/>
-                <w:lang w:bidi="pt-BR"/>
-              </w:rPr>
-            </w:pPr>
-          </w:p>
+            </w:pPr>
+          </w:p>
+        </w:tc>
+        <w:tc>
+          <w:tcPr>
+            <w:tcW w:w="418" w:type="dxa"/>
+            <w:shd w:val="clear" w:color="auto" w:fill="31521B" w:themeFill="accent2" w:themeFillShade="80"/>
+          </w:tcPr>
           <w:p>
             <w:pPr>
               <w:tabs>
                 <w:tab w:val="left" w:pos="990"/>
               </w:tabs>
-              <w:jc w:val="center"/>
             </w:pPr>
           </w:p>
         </w:tc>
         <w:tc>
           <w:tcPr>
-            <w:tcW w:w="504" w:type="dxa"/>
-            <w:shd w:val="clear" w:color="auto" w:fill="31521B" w:themeFill="accent2" w:themeFillShade="80"/>
-          </w:tcPr>
-          <w:p>
-            <w:pPr>
-              <w:tabs>
-                <w:tab w:val="left" w:pos="990"/>
-              </w:tabs>
-            </w:pPr>
-          </w:p>
-        </w:tc>
-        <w:tc>
-          <w:tcPr>
-            <w:tcW w:w="6619" w:type="dxa"/>
+            <w:tcW w:w="6511" w:type="dxa"/>
             <w:shd w:val="clear" w:color="auto" w:fill="31521B" w:themeFill="accent2" w:themeFillShade="80"/>
             <w:vAlign w:val="center"/>
           </w:tcPr>
@@ -203,7 +204,7 @@
         </w:trPr>
         <w:tc>
           <w:tcPr>
-            <w:tcW w:w="4421" w:type="dxa"/>
+            <w:tcW w:w="5201" w:type="dxa"/>
             <w:vMerge/>
             <w:tcMar>
               <w:left w:w="360" w:type="dxa"/>
@@ -224,7 +225,7 @@
         </w:tc>
         <w:tc>
           <w:tcPr>
-            <w:tcW w:w="504" w:type="dxa"/>
+            <w:tcW w:w="418" w:type="dxa"/>
             <w:tcMar>
               <w:left w:w="0" w:type="dxa"/>
               <w:right w:w="0" w:type="dxa"/>
@@ -421,7 +422,7 @@
         </w:tc>
         <w:tc>
           <w:tcPr>
-            <w:tcW w:w="6619" w:type="dxa"/>
+            <w:tcW w:w="6511" w:type="dxa"/>
           </w:tcPr>
           <w:p>
             <w:pPr>
@@ -515,7 +516,7 @@
         </w:trPr>
         <w:tc>
           <w:tcPr>
-            <w:tcW w:w="4421" w:type="dxa"/>
+            <w:tcW w:w="5201" w:type="dxa"/>
             <w:vMerge w:val="restart"/>
             <w:tcMar>
               <w:left w:w="360" w:type="dxa"/>
@@ -533,18 +534,18 @@
               <w:rPr>
                 <w:color w:val="000000" w:themeColor="text1"/>
               </w:rPr>
-              <w:t>Glaucio Souza</w:t>
+              <w:t>Glaucio S</w:t>
+            </w:r>
+            <w:r>
+              <w:rPr>
+                <w:color w:val="000000" w:themeColor="text1"/>
+              </w:rPr>
+              <w:t>ouza</w:t>
             </w:r>
           </w:p>
           <w:p>
             <w:pPr>
               <w:pStyle w:val="Subttulo"/>
-              <w:rPr>
-                <w:rFonts w:asciiTheme="majorHAnsi" w:hAnsiTheme="majorHAnsi"/>
-                <w:color w:val="000000" w:themeColor="text1"/>
-              </w:rPr>
-            </w:pPr>
-            <w:r>
               <w:rPr>
                 <w:rFonts w:asciiTheme="majorHAnsi" w:hAnsiTheme="majorHAnsi"/>
                 <w:color w:val="000000" w:themeColor="text1"/>
@@ -553,9 +554,7 @@
                 <w:sz w:val="28"/>
                 <w:szCs w:val="24"/>
               </w:rPr>
-              <w:t>Desenvolvedor Back-</w:t>
-            </w:r>
-            <w:proofErr w:type="spellStart"/>
+            </w:pPr>
             <w:r>
               <w:rPr>
                 <w:rFonts w:asciiTheme="majorHAnsi" w:hAnsiTheme="majorHAnsi"/>
@@ -565,6 +564,29 @@
                 <w:sz w:val="28"/>
                 <w:szCs w:val="24"/>
               </w:rPr>
+              <w:t xml:space="preserve">Desenvolvedor </w:t>
+            </w:r>
+            <w:r>
+              <w:rPr>
+                <w:rFonts w:asciiTheme="majorHAnsi" w:hAnsiTheme="majorHAnsi"/>
+                <w:color w:val="000000" w:themeColor="text1"/>
+                <w:spacing w:val="14"/>
+                <w:w w:val="62"/>
+                <w:sz w:val="28"/>
+                <w:szCs w:val="24"/>
+              </w:rPr>
+              <w:t>Back-</w:t>
+            </w:r>
+            <w:proofErr w:type="spellStart"/>
+            <w:r>
+              <w:rPr>
+                <w:rFonts w:asciiTheme="majorHAnsi" w:hAnsiTheme="majorHAnsi"/>
+                <w:color w:val="000000" w:themeColor="text1"/>
+                <w:spacing w:val="14"/>
+                <w:w w:val="62"/>
+                <w:sz w:val="28"/>
+                <w:szCs w:val="24"/>
+              </w:rPr>
               <w:t>end</w:t>
             </w:r>
             <w:proofErr w:type="spellEnd"/>
@@ -572,7 +594,7 @@
               <w:rPr>
                 <w:rFonts w:asciiTheme="majorHAnsi" w:hAnsiTheme="majorHAnsi"/>
                 <w:color w:val="000000" w:themeColor="text1"/>
-                <w:spacing w:val="20"/>
+                <w:spacing w:val="5"/>
                 <w:w w:val="62"/>
               </w:rPr>
               <w:t xml:space="preserve"> </w:t>
@@ -621,6 +643,12 @@
               <w:rPr>
                 <w:color w:val="000000" w:themeColor="text1"/>
               </w:rPr>
+              <w:t xml:space="preserve"> - </w:t>
+            </w:r>
+            <w:r>
+              <w:rPr>
+                <w:color w:val="000000" w:themeColor="text1"/>
+              </w:rPr>
               <w:t xml:space="preserve">Desenvolvedor </w:t>
             </w:r>
             <w:proofErr w:type="spellStart"/>
@@ -635,9 +663,48 @@
               <w:rPr>
                 <w:color w:val="000000" w:themeColor="text1"/>
               </w:rPr>
-              <w:t xml:space="preserve"> apaixonado por lógica de programação e boas práticas de código. Possuo experiência com PHP e </w:t>
+              <w:t xml:space="preserve"> apaixonado </w:t>
+            </w:r>
+            <w:proofErr w:type="gramStart"/>
+            <w:r>
+              <w:rPr>
+                <w:color w:val="000000" w:themeColor="text1"/>
+              </w:rPr>
+              <w:t xml:space="preserve">por </w:t>
+            </w:r>
+            <w:r>
+              <w:rPr>
+                <w:color w:val="000000" w:themeColor="text1"/>
+              </w:rPr>
+              <w:t xml:space="preserve"> </w:t>
+            </w:r>
+            <w:r>
+              <w:rPr>
+                <w:color w:val="000000" w:themeColor="text1"/>
+              </w:rPr>
+              <w:t>lógica</w:t>
+            </w:r>
+            <w:proofErr w:type="gramEnd"/>
+            <w:r>
+              <w:rPr>
+                <w:color w:val="000000" w:themeColor="text1"/>
+              </w:rPr>
+              <w:t xml:space="preserve"> de programação e boas práticas de </w:t>
+            </w:r>
+            <w:r>
+              <w:rPr>
+                <w:color w:val="000000" w:themeColor="text1"/>
+              </w:rPr>
+              <w:t xml:space="preserve"> </w:t>
+            </w:r>
+            <w:r>
+              <w:rPr>
+                <w:color w:val="000000" w:themeColor="text1"/>
+              </w:rPr>
+              <w:t xml:space="preserve">código. Possuo experiência com PHP e </w:t>
             </w:r>
             <w:proofErr w:type="spellStart"/>
+            <w:proofErr w:type="gramStart"/>
             <w:r>
               <w:rPr>
                 <w:color w:val="000000" w:themeColor="text1"/>
@@ -649,7 +716,76 @@
               <w:rPr>
                 <w:color w:val="000000" w:themeColor="text1"/>
               </w:rPr>
-              <w:t xml:space="preserve">, atuando na manutenção de sistemas legados e no desenvolvimento de novas soluções escaláveis. Trabalho com MySQL, integração de APIs e Design </w:t>
+              <w:t xml:space="preserve">, </w:t>
+            </w:r>
+            <w:r>
+              <w:rPr>
+                <w:color w:val="000000" w:themeColor="text1"/>
+              </w:rPr>
+              <w:t xml:space="preserve"> </w:t>
+            </w:r>
+            <w:r>
+              <w:rPr>
+                <w:color w:val="000000" w:themeColor="text1"/>
+              </w:rPr>
+              <w:t>atuando</w:t>
+            </w:r>
+            <w:proofErr w:type="gramEnd"/>
+            <w:r>
+              <w:rPr>
+                <w:color w:val="000000" w:themeColor="text1"/>
+              </w:rPr>
+              <w:t xml:space="preserve"> na manutenção de sistemas legados </w:t>
+            </w:r>
+            <w:r>
+              <w:rPr>
+                <w:color w:val="000000" w:themeColor="text1"/>
+              </w:rPr>
+              <w:t xml:space="preserve"> </w:t>
+            </w:r>
+            <w:r>
+              <w:rPr>
+                <w:color w:val="000000" w:themeColor="text1"/>
+              </w:rPr>
+              <w:t xml:space="preserve">e no desenvolvimento de novas soluções </w:t>
+            </w:r>
+            <w:r>
+              <w:rPr>
+                <w:color w:val="000000" w:themeColor="text1"/>
+              </w:rPr>
+              <w:t xml:space="preserve"> </w:t>
+            </w:r>
+            <w:r>
+              <w:rPr>
+                <w:color w:val="000000" w:themeColor="text1"/>
+              </w:rPr>
+              <w:t xml:space="preserve">escaláveis. Trabalho com MySQL, </w:t>
+            </w:r>
+            <w:proofErr w:type="gramStart"/>
+            <w:r>
+              <w:rPr>
+                <w:color w:val="000000" w:themeColor="text1"/>
+              </w:rPr>
+              <w:t xml:space="preserve">integração </w:t>
+            </w:r>
+            <w:r>
+              <w:rPr>
+                <w:color w:val="000000" w:themeColor="text1"/>
+              </w:rPr>
+              <w:t xml:space="preserve"> </w:t>
+            </w:r>
+            <w:r>
+              <w:rPr>
+                <w:color w:val="000000" w:themeColor="text1"/>
+              </w:rPr>
+              <w:t>de</w:t>
+            </w:r>
+            <w:proofErr w:type="gramEnd"/>
+            <w:r>
+              <w:rPr>
+                <w:color w:val="000000" w:themeColor="text1"/>
+              </w:rPr>
+              <w:t xml:space="preserve"> APIs e Design </w:t>
             </w:r>
             <w:proofErr w:type="spellStart"/>
             <w:r>
@@ -663,7 +799,57 @@
               <w:rPr>
                 <w:color w:val="000000" w:themeColor="text1"/>
               </w:rPr>
-              <w:t>, sempre buscando otimização e eficiência. Gosto de desafios que me permitam evoluir e agregar valor aos projetos em que atuo.</w:t>
+              <w:t xml:space="preserve">, sempre buscando </w:t>
+            </w:r>
+            <w:r>
+              <w:rPr>
+                <w:color w:val="000000" w:themeColor="text1"/>
+              </w:rPr>
+              <w:t xml:space="preserve"> </w:t>
+            </w:r>
+            <w:r>
+              <w:rPr>
+                <w:color w:val="000000" w:themeColor="text1"/>
+              </w:rPr>
+              <w:t xml:space="preserve">otimização e eficiência. Gosto de desafios </w:t>
+            </w:r>
+            <w:proofErr w:type="gramStart"/>
+            <w:r>
+              <w:rPr>
+                <w:color w:val="000000" w:themeColor="text1"/>
+              </w:rPr>
+              <w:t xml:space="preserve">que </w:t>
+            </w:r>
+            <w:r>
+              <w:rPr>
+                <w:color w:val="000000" w:themeColor="text1"/>
+              </w:rPr>
+              <w:t xml:space="preserve"> </w:t>
+            </w:r>
+            <w:r>
+              <w:rPr>
+                <w:color w:val="000000" w:themeColor="text1"/>
+              </w:rPr>
+              <w:t>me</w:t>
+            </w:r>
+            <w:proofErr w:type="gramEnd"/>
+            <w:r>
+              <w:rPr>
+                <w:color w:val="000000" w:themeColor="text1"/>
+              </w:rPr>
+              <w:t xml:space="preserve"> permitam evoluir e agregar valor aos </w:t>
+            </w:r>
+            <w:r>
+              <w:rPr>
+                <w:color w:val="000000" w:themeColor="text1"/>
+              </w:rPr>
+              <w:t xml:space="preserve"> </w:t>
+            </w:r>
+            <w:r>
+              <w:rPr>
+                <w:color w:val="000000" w:themeColor="text1"/>
+              </w:rPr>
+              <w:t>projetos em que atuo.</w:t>
             </w:r>
           </w:p>
           <w:p>
@@ -706,38 +892,6 @@
               </w:p>
             </w:sdtContent>
           </w:sdt>
-          <w:sdt>
-            <w:sdtPr>
-              <w:rPr>
-                <w:color w:val="000000" w:themeColor="text1"/>
-              </w:rPr>
-              <w:id w:val="67859272"/>
-              <w:placeholder>
-                <w:docPart w:val="226BCD4530594892B2A746ECEB5596F8"/>
-              </w:placeholder>
-              <w:temporary/>
-              <w:showingPlcHdr/>
-              <w15:appearance w15:val="hidden"/>
-            </w:sdtPr>
-            <w:sdtEndPr/>
-            <w:sdtContent>
-              <w:p>
-                <w:pPr>
-                  <w:pStyle w:val="Detalhesdocontato"/>
-                  <w:rPr>
-                    <w:color w:val="000000" w:themeColor="text1"/>
-                  </w:rPr>
-                </w:pPr>
-                <w:r>
-                  <w:rPr>
-                    <w:color w:val="000000" w:themeColor="text1"/>
-                    <w:lang w:bidi="pt-BR"/>
-                  </w:rPr>
-                  <w:t>SITE:</w:t>
-                </w:r>
-              </w:p>
-            </w:sdtContent>
-          </w:sdt>
           <w:p>
             <w:pPr>
               <w:pStyle w:val="Detalhesdocontato"/>
@@ -749,50 +903,23 @@
               <w:rPr>
                 <w:color w:val="000000" w:themeColor="text1"/>
               </w:rPr>
-              <w:t>https://glaucioso.github.io/</w:t>
-            </w:r>
-            <w:r>
-              <w:rPr>
-                <w:color w:val="000000" w:themeColor="text1"/>
-              </w:rPr>
-              <w:t>portifolioGlaucio</w:t>
-            </w:r>
-            <w:r>
-              <w:rPr>
-                <w:color w:val="000000" w:themeColor="text1"/>
-              </w:rPr>
-              <w:t>/</w:t>
-            </w:r>
-          </w:p>
-          <w:p>
-            <w:pPr>
-              <w:rPr>
-                <w:color w:val="000000" w:themeColor="text1"/>
-              </w:rPr>
-            </w:pPr>
-          </w:p>
-          <w:sdt>
-            <w:sdtPr>
-              <w:rPr>
-                <w:color w:val="000000" w:themeColor="text1"/>
-              </w:rPr>
-              <w:id w:val="-240260293"/>
-              <w:placeholder>
-                <w:docPart w:val="B463DDB68E0B4E54BF58A759850FFE34"/>
-              </w:placeholder>
-              <w:temporary/>
-              <w:showingPlcHdr/>
-              <w15:appearance w15:val="hidden"/>
-            </w:sdtPr>
-            <w:sdtEndPr/>
-            <w:sdtContent>
-              <w:p>
-                <w:pPr>
-                  <w:pStyle w:val="Detalhesdocontato"/>
-                  <w:rPr>
-                    <w:color w:val="000000" w:themeColor="text1"/>
-                  </w:rPr>
-                </w:pPr>
+              <w:t xml:space="preserve"> </w:t>
+            </w:r>
+            <w:sdt>
+              <w:sdtPr>
+                <w:rPr>
+                  <w:color w:val="000000" w:themeColor="text1"/>
+                </w:rPr>
+                <w:id w:val="-240260293"/>
+                <w:placeholder>
+                  <w:docPart w:val="B463DDB68E0B4E54BF58A759850FFE34"/>
+                </w:placeholder>
+                <w:temporary/>
+                <w:showingPlcHdr/>
+                <w15:appearance w15:val="hidden"/>
+              </w:sdtPr>
+              <w:sdtEndPr/>
+              <w:sdtContent>
                 <w:r>
                   <w:rPr>
                     <w:color w:val="000000" w:themeColor="text1"/>
@@ -800,16 +927,22 @@
                   </w:rPr>
                   <w:t>EMAIL:</w:t>
                 </w:r>
-              </w:p>
-            </w:sdtContent>
-          </w:sdt>
-          <w:p>
-            <w:pPr>
-              <w:rPr>
-                <w:color w:val="000000" w:themeColor="text1"/>
-              </w:rPr>
-            </w:pPr>
-            <w:hyperlink r:id="rId8" w:history="1">
+              </w:sdtContent>
+            </w:sdt>
+          </w:p>
+          <w:p>
+            <w:pPr>
+              <w:rPr>
+                <w:color w:val="000000" w:themeColor="text1"/>
+              </w:rPr>
+            </w:pPr>
+            <w:r>
+              <w:rPr>
+                <w:color w:val="000000" w:themeColor="text1"/>
+              </w:rPr>
+              <w:t xml:space="preserve"> </w:t>
+            </w:r>
+            <w:hyperlink r:id="rId9" w:history="1">
               <w:r>
                 <w:rPr>
                   <w:rStyle w:val="Hyperlink"/>
@@ -828,6 +961,67 @@
           </w:p>
           <w:p>
             <w:pPr>
+              <w:rPr>
+                <w:color w:val="000000" w:themeColor="text1"/>
+              </w:rPr>
+            </w:pPr>
+            <w:r>
+              <w:rPr>
+                <w:color w:val="000000" w:themeColor="text1"/>
+              </w:rPr>
+              <w:t xml:space="preserve"> </w:t>
+            </w:r>
+            <w:hyperlink r:id="rId10" w:history="1">
+              <w:r>
+                <w:rPr>
+                  <w:rStyle w:val="Hyperlink"/>
+                  <w:color w:val="000000" w:themeColor="text1"/>
+                </w:rPr>
+                <w:t>Site</w:t>
+              </w:r>
+            </w:hyperlink>
+            <w:r>
+              <w:rPr>
+                <w:color w:val="000000" w:themeColor="text1"/>
+              </w:rPr>
+              <w:t>:</w:t>
+            </w:r>
+          </w:p>
+          <w:p>
+            <w:pPr>
+              <w:rPr>
+                <w:color w:val="000000" w:themeColor="text1"/>
+              </w:rPr>
+            </w:pPr>
+            <w:r>
+              <w:rPr>
+                <w:color w:val="000000" w:themeColor="text1"/>
+              </w:rPr>
+              <w:t xml:space="preserve"> </w:t>
+            </w:r>
+            <w:r>
+              <w:rPr>
+                <w:color w:val="000000" w:themeColor="text1"/>
+              </w:rPr>
+              <w:t>https://glaucioso.github.io/portifolioGlaucio/</w:t>
+            </w:r>
+          </w:p>
+          <w:p>
+            <w:pPr>
+              <w:rPr>
+                <w:color w:val="000000" w:themeColor="text1"/>
+              </w:rPr>
+            </w:pPr>
+          </w:p>
+          <w:p>
+            <w:pPr>
+              <w:rPr>
+                <w:color w:val="000000" w:themeColor="text1"/>
+              </w:rPr>
+            </w:pPr>
+          </w:p>
+          <w:p>
+            <w:pPr>
               <w:pStyle w:val="Detalhesdocontato"/>
               <w:rPr>
                 <w:color w:val="000000" w:themeColor="text1"/>
@@ -837,26 +1031,110 @@
               <w:rPr>
                 <w:color w:val="000000" w:themeColor="text1"/>
               </w:rPr>
-              <w:t>Linkedin:</w:t>
-            </w:r>
-          </w:p>
-          <w:p>
-            <w:pPr>
-              <w:rPr>
-                <w:color w:val="000000" w:themeColor="text1"/>
-              </w:rPr>
-            </w:pPr>
-            <w:r>
-              <w:rPr>
-                <w:color w:val="000000" w:themeColor="text1"/>
+              <w:t xml:space="preserve"> </w:t>
+            </w:r>
+            <w:hyperlink r:id="rId11" w:history="1">
+              <w:r>
+                <w:rPr>
+                  <w:rStyle w:val="Hyperlink"/>
+                  <w:color w:val="000000" w:themeColor="text1"/>
+                </w:rPr>
+                <w:t>Linkedin</w:t>
+              </w:r>
+            </w:hyperlink>
+            <w:r>
+              <w:rPr>
+                <w:color w:val="000000" w:themeColor="text1"/>
+              </w:rPr>
+              <w:t>:</w:t>
+            </w:r>
+          </w:p>
+          <w:p>
+            <w:pPr>
+              <w:pStyle w:val="Detalhesdocontato"/>
+              <w:rPr>
+                <w:color w:val="000000" w:themeColor="text1"/>
+                <w:sz w:val="18"/>
+                <w:szCs w:val="20"/>
+              </w:rPr>
+            </w:pPr>
+            <w:r>
+              <w:rPr>
+                <w:color w:val="000000" w:themeColor="text1"/>
+                <w:sz w:val="18"/>
+                <w:szCs w:val="20"/>
+              </w:rPr>
+              <w:t xml:space="preserve"> </w:t>
+            </w:r>
+            <w:r>
+              <w:rPr>
+                <w:color w:val="000000" w:themeColor="text1"/>
+                <w:sz w:val="18"/>
+                <w:szCs w:val="20"/>
               </w:rPr>
               <w:t>https://www.linkedin.com/in/glaucio-souza-64536766/</w:t>
             </w:r>
+          </w:p>
+          <w:p>
+            <w:pPr>
+              <w:pStyle w:val="Detalhesdocontato"/>
+              <w:rPr>
+                <w:color w:val="000000" w:themeColor="text1"/>
+              </w:rPr>
+            </w:pPr>
+          </w:p>
+          <w:p>
+            <w:pPr>
+              <w:pStyle w:val="Detalhesdocontato"/>
+              <w:rPr>
+                <w:color w:val="FF0000"/>
+              </w:rPr>
+            </w:pPr>
+          </w:p>
+          <w:p>
+            <w:pPr>
+              <w:pStyle w:val="Detalhesdocontato"/>
+              <w:rPr>
+                <w:color w:val="FF0000"/>
+              </w:rPr>
+            </w:pPr>
+          </w:p>
+          <w:p>
+            <w:pPr>
+              <w:pStyle w:val="Detalhesdocontato"/>
+              <w:rPr>
+                <w:color w:val="FF0000"/>
+              </w:rPr>
+            </w:pPr>
+          </w:p>
+          <w:p>
+            <w:pPr>
+              <w:pStyle w:val="Detalhesdocontato"/>
+              <w:rPr>
+                <w:color w:val="FF0000"/>
+              </w:rPr>
+            </w:pPr>
+          </w:p>
+          <w:p>
+            <w:pPr>
+              <w:pStyle w:val="Detalhesdocontato"/>
+              <w:rPr>
+                <w:color w:val="FF0000"/>
+              </w:rPr>
+            </w:pPr>
+          </w:p>
+          <w:p>
+            <w:pPr>
+              <w:pStyle w:val="Detalhesdocontato"/>
+              <w:rPr>
+                <w:color w:val="FF0000"/>
+              </w:rPr>
+            </w:pPr>
           </w:p>
         </w:tc>
         <w:tc>
           <w:tcPr>
-            <w:tcW w:w="504" w:type="dxa"/>
+            <w:tcW w:w="418" w:type="dxa"/>
             <w:shd w:val="clear" w:color="auto" w:fill="31521B" w:themeFill="accent2" w:themeFillShade="80"/>
           </w:tcPr>
           <w:p>
@@ -865,14 +1143,14 @@
                 <w:tab w:val="left" w:pos="990"/>
               </w:tabs>
               <w:rPr>
-                <w:color w:val="000000" w:themeColor="text1"/>
+                <w:color w:val="FF0000"/>
               </w:rPr>
             </w:pPr>
           </w:p>
         </w:tc>
         <w:tc>
           <w:tcPr>
-            <w:tcW w:w="6619" w:type="dxa"/>
+            <w:tcW w:w="6511" w:type="dxa"/>
             <w:shd w:val="clear" w:color="auto" w:fill="31521B" w:themeFill="accent2" w:themeFillShade="80"/>
             <w:vAlign w:val="center"/>
           </w:tcPr>
@@ -912,7 +1190,7 @@
         </w:trPr>
         <w:tc>
           <w:tcPr>
-            <w:tcW w:w="4421" w:type="dxa"/>
+            <w:tcW w:w="5201" w:type="dxa"/>
             <w:vMerge/>
             <w:vAlign w:val="bottom"/>
           </w:tcPr>
@@ -921,14 +1199,14 @@
               <w:ind w:right="0"/>
               <w:rPr>
                 <w:noProof/>
-                <w:color w:val="000000" w:themeColor="text1"/>
+                <w:color w:val="FF0000"/>
               </w:rPr>
             </w:pPr>
           </w:p>
         </w:tc>
         <w:tc>
           <w:tcPr>
-            <w:tcW w:w="504" w:type="dxa"/>
+            <w:tcW w:w="418" w:type="dxa"/>
             <w:tcMar>
               <w:left w:w="0" w:type="dxa"/>
               <w:right w:w="0" w:type="dxa"/>
@@ -940,13 +1218,13 @@
                 <w:tab w:val="left" w:pos="990"/>
               </w:tabs>
               <w:rPr>
-                <w:color w:val="000000" w:themeColor="text1"/>
+                <w:color w:val="FF0000"/>
               </w:rPr>
             </w:pPr>
             <w:r>
               <w:rPr>
                 <w:noProof/>
-                <w:color w:val="000000" w:themeColor="text1"/>
+                <w:color w:val="FF0000"/>
                 <w:lang w:bidi="pt-BR"/>
               </w:rPr>
               <mc:AlternateContent>
@@ -1129,7 +1407,7 @@
         </w:tc>
         <w:tc>
           <w:tcPr>
-            <w:tcW w:w="6619" w:type="dxa"/>
+            <w:tcW w:w="6511" w:type="dxa"/>
           </w:tcPr>
           <w:p>
             <w:pPr>
@@ -1430,7 +1708,7 @@
         </w:trPr>
         <w:tc>
           <w:tcPr>
-            <w:tcW w:w="4421" w:type="dxa"/>
+            <w:tcW w:w="5201" w:type="dxa"/>
             <w:vMerge/>
             <w:vAlign w:val="bottom"/>
           </w:tcPr>
@@ -1439,14 +1717,14 @@
               <w:ind w:right="0"/>
               <w:rPr>
                 <w:noProof/>
-                <w:color w:val="000000" w:themeColor="text1"/>
+                <w:color w:val="FF0000"/>
               </w:rPr>
             </w:pPr>
           </w:p>
         </w:tc>
         <w:tc>
           <w:tcPr>
-            <w:tcW w:w="504" w:type="dxa"/>
+            <w:tcW w:w="418" w:type="dxa"/>
             <w:shd w:val="clear" w:color="auto" w:fill="31521B" w:themeFill="accent2" w:themeFillShade="80"/>
           </w:tcPr>
           <w:p>
@@ -1455,14 +1733,14 @@
                 <w:tab w:val="left" w:pos="990"/>
               </w:tabs>
               <w:rPr>
-                <w:color w:val="000000" w:themeColor="text1"/>
+                <w:color w:val="FF0000"/>
               </w:rPr>
             </w:pPr>
           </w:p>
         </w:tc>
         <w:tc>
           <w:tcPr>
-            <w:tcW w:w="6619" w:type="dxa"/>
+            <w:tcW w:w="6511" w:type="dxa"/>
             <w:shd w:val="clear" w:color="auto" w:fill="31521B" w:themeFill="accent2" w:themeFillShade="80"/>
             <w:vAlign w:val="center"/>
           </w:tcPr>
@@ -1506,7 +1784,7 @@
         </w:trPr>
         <w:tc>
           <w:tcPr>
-            <w:tcW w:w="4421" w:type="dxa"/>
+            <w:tcW w:w="5201" w:type="dxa"/>
             <w:vMerge/>
             <w:tcBorders>
               <w:bottom w:val="nil"/>
@@ -1518,14 +1796,14 @@
               <w:ind w:right="0"/>
               <w:rPr>
                 <w:noProof/>
-                <w:color w:val="000000" w:themeColor="text1"/>
+                <w:color w:val="FF0000"/>
               </w:rPr>
             </w:pPr>
           </w:p>
         </w:tc>
         <w:tc>
           <w:tcPr>
-            <w:tcW w:w="504" w:type="dxa"/>
+            <w:tcW w:w="418" w:type="dxa"/>
             <w:tcBorders>
               <w:bottom w:val="nil"/>
             </w:tcBorders>
@@ -1540,13 +1818,13 @@
                 <w:tab w:val="left" w:pos="990"/>
               </w:tabs>
               <w:rPr>
-                <w:color w:val="000000" w:themeColor="text1"/>
+                <w:color w:val="FF0000"/>
               </w:rPr>
             </w:pPr>
             <w:r>
               <w:rPr>
                 <w:noProof/>
-                <w:color w:val="000000" w:themeColor="text1"/>
+                <w:color w:val="FF0000"/>
                 <w:lang w:bidi="pt-BR"/>
               </w:rPr>
               <mc:AlternateContent>
@@ -1726,10 +2004,45 @@
               </mc:AlternateContent>
             </w:r>
           </w:p>
+          <w:p>
+            <w:pPr>
+              <w:rPr>
+                <w:color w:val="FF0000"/>
+              </w:rPr>
+            </w:pPr>
+          </w:p>
+          <w:p>
+            <w:pPr>
+              <w:rPr>
+                <w:color w:val="FF0000"/>
+              </w:rPr>
+            </w:pPr>
+          </w:p>
+          <w:p>
+            <w:pPr>
+              <w:rPr>
+                <w:color w:val="FF0000"/>
+              </w:rPr>
+            </w:pPr>
+          </w:p>
+          <w:p>
+            <w:pPr>
+              <w:rPr>
+                <w:color w:val="FF0000"/>
+              </w:rPr>
+            </w:pPr>
+          </w:p>
+          <w:p>
+            <w:pPr>
+              <w:rPr>
+                <w:color w:val="FF0000"/>
+              </w:rPr>
+            </w:pPr>
+          </w:p>
         </w:tc>
         <w:tc>
           <w:tcPr>
-            <w:tcW w:w="6619" w:type="dxa"/>
+            <w:tcW w:w="6511" w:type="dxa"/>
             <w:tcBorders>
               <w:bottom w:val="nil"/>
             </w:tcBorders>
@@ -1894,11 +2207,15 @@
         </w:tc>
       </w:tr>
     </w:tbl>
-    <w:p/>
+    <w:p>
+      <w:pPr>
+        <w:ind w:firstLine="720"/>
+      </w:pPr>
+    </w:p>
     <w:sectPr>
-      <w:headerReference w:type="default" r:id="rId9"/>
+      <w:headerReference w:type="default" r:id="rId12"/>
       <w:pgSz w:w="11906" w:h="16838" w:code="9"/>
-      <w:pgMar w:top="360" w:right="360" w:bottom="360" w:left="360" w:header="288" w:footer="432" w:gutter="0"/>
+      <w:pgMar w:top="720" w:right="567" w:bottom="720" w:left="567" w:header="289" w:footer="431" w:gutter="0"/>
       <w:cols w:space="720"/>
       <w:docGrid w:linePitch="360"/>
     </w:sectPr>
@@ -2036,7 +2353,7 @@
         </mc:Choice>
         <mc:Fallback>
           <w:pict>
-            <v:shapetype w14:anchorId="5296D44A" id="_x0000_t118" coordsize="21600,21600" o:spt="118" path="m,4292l21600,r,21600l,21600xe">
+            <v:shapetype w14:anchorId="5B5D30E8" id="_x0000_t118" coordsize="21600,21600" o:spt="118" path="m,4292l21600,r,21600l,21600xe">
               <v:stroke joinstyle="miter"/>
               <v:path gradientshapeok="t" o:connecttype="custom" o:connectlocs="10800,2146;0,10800;10800,21600;21600,10800" textboxrect="0,4291,21600,21600"/>
             </v:shapetype>
@@ -2678,7 +2995,6 @@
   <w:style w:type="character" w:default="1" w:styleId="Fontepargpadro">
     <w:name w:val="Default Paragraph Font"/>
     <w:uiPriority w:val="1"/>
-    <w:semiHidden/>
     <w:unhideWhenUsed/>
   </w:style>
   <w:style w:type="table" w:default="1" w:styleId="Tabelanormal">
@@ -3043,35 +3359,6 @@
               <w:lang w:bidi="pt-BR"/>
             </w:rPr>
             <w:t>CONTATO</w:t>
-          </w:r>
-        </w:p>
-      </w:docPartBody>
-    </w:docPart>
-    <w:docPart>
-      <w:docPartPr>
-        <w:name w:val="226BCD4530594892B2A746ECEB5596F8"/>
-        <w:category>
-          <w:name w:val="Geral"/>
-          <w:gallery w:val="placeholder"/>
-        </w:category>
-        <w:types>
-          <w:type w:val="bbPlcHdr"/>
-        </w:types>
-        <w:behaviors>
-          <w:behavior w:val="content"/>
-        </w:behaviors>
-        <w:guid w:val="{00E22014-029D-457C-8587-93EB32B7BA1B}"/>
-      </w:docPartPr>
-      <w:docPartBody>
-        <w:p>
-          <w:pPr>
-            <w:pStyle w:val="226BCD4530594892B2A746ECEB5596F8"/>
-          </w:pPr>
-          <w:r>
-            <w:rPr>
-              <w:lang w:bidi="pt-BR"/>
-            </w:rPr>
-            <w:t>SITE:</w:t>
           </w:r>
         </w:p>
       </w:docPartBody>
@@ -3269,6 +3556,9 @@
     <w:rsid w:val="002E1344"/>
     <w:rsid w:val="00386B19"/>
     <w:rsid w:val="003A53EE"/>
+    <w:rsid w:val="005C0B85"/>
+    <w:rsid w:val="0099234F"/>
+    <w:rsid w:val="00A75041"/>
     <w:rsid w:val="00AB2170"/>
     <w:rsid w:val="00E50CC1"/>
   </w:rsids>
@@ -3701,6 +3991,7 @@
     <w:link w:val="Ttulo2Char"/>
     <w:uiPriority w:val="9"/>
     <w:qFormat/>
+    <w:rsid w:val="005C0B85"/>
     <w:pPr>
       <w:keepNext/>
       <w:keepLines/>
@@ -3761,6 +4052,7 @@
     <w:basedOn w:val="Fontepargpadro"/>
     <w:link w:val="Ttulo2"/>
     <w:uiPriority w:val="9"/>
+    <w:rsid w:val="005C0B85"/>
     <w:rPr>
       <w:rFonts w:asciiTheme="majorHAnsi" w:eastAsiaTheme="majorEastAsia" w:hAnsiTheme="majorHAnsi" w:cstheme="majorBidi"/>
       <w:b/>
@@ -3776,8 +4068,9 @@
   <w:style w:type="paragraph" w:customStyle="1" w:styleId="0FB32CC081DF4ADE870BC229EC136F54">
     <w:name w:val="0FB32CC081DF4ADE870BC229EC136F54"/>
   </w:style>
-  <w:style w:type="paragraph" w:customStyle="1" w:styleId="226BCD4530594892B2A746ECEB5596F8">
-    <w:name w:val="226BCD4530594892B2A746ECEB5596F8"/>
+  <w:style w:type="paragraph" w:customStyle="1" w:styleId="BB69AE95FE1349C98AD70F51B8FB0694">
+    <w:name w:val="BB69AE95FE1349C98AD70F51B8FB0694"/>
+    <w:rsid w:val="005C0B85"/>
   </w:style>
   <w:style w:type="paragraph" w:customStyle="1" w:styleId="B463DDB68E0B4E54BF58A759850FFE34">
     <w:name w:val="B463DDB68E0B4E54BF58A759850FFE34"/>
@@ -3797,6 +4090,26 @@
   </w:style>
   <w:style w:type="paragraph" w:customStyle="1" w:styleId="04FB5ACAC327450B886514C87F0D2AC8">
     <w:name w:val="04FB5ACAC327450B886514C87F0D2AC8"/>
+  </w:style>
+  <w:style w:type="paragraph" w:customStyle="1" w:styleId="C61709EB25CD41B6ACB374951901C2E8">
+    <w:name w:val="C61709EB25CD41B6ACB374951901C2E8"/>
+    <w:rsid w:val="005C0B85"/>
+  </w:style>
+  <w:style w:type="paragraph" w:customStyle="1" w:styleId="3A6DE10080444A1F957003046147BD61">
+    <w:name w:val="3A6DE10080444A1F957003046147BD61"/>
+    <w:rsid w:val="005C0B85"/>
+  </w:style>
+  <w:style w:type="paragraph" w:customStyle="1" w:styleId="3A1CC3F22397463FA19518AF57348B59">
+    <w:name w:val="3A1CC3F22397463FA19518AF57348B59"/>
+    <w:rsid w:val="005C0B85"/>
+  </w:style>
+  <w:style w:type="paragraph" w:customStyle="1" w:styleId="8E32934EA72A45CBA76EB6A9AD10943F">
+    <w:name w:val="8E32934EA72A45CBA76EB6A9AD10943F"/>
+    <w:rsid w:val="005C0B85"/>
+  </w:style>
+  <w:style w:type="paragraph" w:customStyle="1" w:styleId="7B0039DAE2934B9C8205D4039B9B8087">
+    <w:name w:val="7B0039DAE2934B9C8205D4039B9B8087"/>
+    <w:rsid w:val="005C0B85"/>
   </w:style>
 </w:styles>
 </file>
@@ -4067,4 +4380,16 @@
     </a:ext>
   </a:extLst>
 </a:theme>
+</file>
+
+<file path=customXml/item1.xml><?xml version="1.0" encoding="utf-8"?>
+<b:Sources xmlns:b="http://schemas.openxmlformats.org/officeDocument/2006/bibliography" xmlns="http://schemas.openxmlformats.org/officeDocument/2006/bibliography" SelectedStyle="\APASixthEditionOfficeOnline.xsl" StyleName="APA" Version="6"/>
+</file>
+
+<file path=customXml/itemProps1.xml><?xml version="1.0" encoding="utf-8"?>
+<ds:datastoreItem xmlns:ds="http://schemas.openxmlformats.org/officeDocument/2006/customXml" ds:itemID="{2FC2DA1F-32D0-4BEA-AA85-22A6EB098AAC}">
+  <ds:schemaRefs>
+    <ds:schemaRef ds:uri="http://schemas.openxmlformats.org/officeDocument/2006/bibliography"/>
+  </ds:schemaRefs>
+</ds:datastoreItem>
 </file>
</xml_diff>